<commit_message>
Added final points to draft
Done with the last bits
</commit_message>
<xml_diff>
--- a/4.4 Architecture constraints/Architectural Patterns.docx
+++ b/4.4 Architecture constraints/Architectural Patterns.docx
@@ -9,7 +9,6 @@
           <w:u w:val="single"/>
         </w:rPr>
       </w:pPr>
-      <w:bookmarkStart w:id="0" w:name="_GoBack"/>
       <w:r>
         <w:rPr>
           <w:b/>
@@ -241,7 +240,7 @@
                     <pic:cNvPicPr/>
                   </pic:nvPicPr>
                   <pic:blipFill>
-                    <a:blip r:embed="rId6">
+                    <a:blip r:embed="rId8">
                       <a:extLst>
                         <a:ext uri="{28A0092B-C50C-407E-A947-70E740481C1C}">
                           <a14:useLocalDpi xmlns:a14="http://schemas.microsoft.com/office/drawing/2010/main" val="0"/>
@@ -302,19 +301,7 @@
         <w:rPr>
           <w:rFonts w:asciiTheme="minorHAnsi" w:hAnsiTheme="minorHAnsi" w:cs="CMR12"/>
         </w:rPr>
-        <w:t>This tier runs on the client system and encapsulates the various components that a client</w:t>
-      </w:r>
-      <w:r>
-        <w:rPr>
-          <w:rFonts w:asciiTheme="minorHAnsi" w:hAnsiTheme="minorHAnsi" w:cs="CMR12"/>
-        </w:rPr>
-        <w:t xml:space="preserve"> </w:t>
-      </w:r>
-      <w:r>
-        <w:rPr>
-          <w:rFonts w:asciiTheme="minorHAnsi" w:hAnsiTheme="minorHAnsi" w:cs="CMR12"/>
-        </w:rPr>
-        <w:t>system may use to access the Java EE server-side tiers. These components include dynamic</w:t>
+        <w:t>This tier runs on the client system and encapsulates the various components that a client system may use to access the Java EE server-side tiers. These components include dynamic</w:t>
       </w:r>
       <w:r>
         <w:rPr>
@@ -356,14 +343,14 @@
           <w:b/>
           <w:u w:val="single"/>
         </w:rPr>
-        <w:t>Controller (Web tier</w:t>
-      </w:r>
-      <w:r>
-        <w:rPr>
-          <w:b/>
-          <w:u w:val="single"/>
-        </w:rPr>
-        <w:t xml:space="preserve"> &amp; Business tier</w:t>
+        <w:t>Controller (</w:t>
+      </w:r>
+      <w:r>
+        <w:rPr>
+          <w:b/>
+          <w:u w:val="single"/>
+        </w:rPr>
+        <w:t>Java EE server</w:t>
       </w:r>
       <w:r>
         <w:rPr>
@@ -374,7 +361,166 @@
       </w:r>
     </w:p>
     <w:p>
-      <w:r>
+      <w:pPr>
+        <w:rPr>
+          <w:rFonts w:asciiTheme="minorHAnsi" w:hAnsiTheme="minorHAnsi" w:cs="Arial"/>
+          <w:color w:val="000000"/>
+        </w:rPr>
+      </w:pPr>
+      <w:r>
+        <w:rPr>
+          <w:rStyle w:val="apple-converted-space"/>
+          <w:rFonts w:asciiTheme="minorHAnsi" w:hAnsiTheme="minorHAnsi" w:cs="Arial"/>
+          <w:color w:val="000000"/>
+        </w:rPr>
+        <w:t> </w:t>
+      </w:r>
+      <w:r>
+        <w:rPr>
+          <w:rFonts w:asciiTheme="minorHAnsi" w:hAnsiTheme="minorHAnsi" w:cs="Arial"/>
+          <w:color w:val="000000"/>
+        </w:rPr>
+        <w:t xml:space="preserve">The middle tier's business functions handle client requests and process application data, storing it in a permanent </w:t>
+      </w:r>
+      <w:r>
+        <w:rPr>
+          <w:rFonts w:asciiTheme="minorHAnsi" w:hAnsiTheme="minorHAnsi" w:cs="Arial"/>
+          <w:color w:val="000000"/>
+        </w:rPr>
+        <w:t>data store</w:t>
+      </w:r>
+      <w:r>
+        <w:rPr>
+          <w:rFonts w:asciiTheme="minorHAnsi" w:hAnsiTheme="minorHAnsi" w:cs="Arial"/>
+          <w:color w:val="000000"/>
+        </w:rPr>
+        <w:t xml:space="preserve"> in the data tier.</w:t>
+      </w:r>
+    </w:p>
+    <w:p>
+      <w:pPr>
+        <w:rPr>
+          <w:rFonts w:asciiTheme="minorHAnsi" w:hAnsiTheme="minorHAnsi" w:cs="Arial"/>
+          <w:color w:val="000000"/>
+        </w:rPr>
+      </w:pPr>
+    </w:p>
+    <w:p>
+      <w:pPr>
+        <w:pStyle w:val="ListParagraph"/>
+        <w:numPr>
+          <w:ilvl w:val="0"/>
+          <w:numId w:val="2"/>
+        </w:numPr>
+        <w:rPr>
+          <w:rFonts w:asciiTheme="minorHAnsi" w:hAnsiTheme="minorHAnsi"/>
+          <w:b/>
+          <w:u w:val="single"/>
+        </w:rPr>
+      </w:pPr>
+      <w:r>
+        <w:rPr>
+          <w:rFonts w:asciiTheme="minorHAnsi" w:hAnsiTheme="minorHAnsi"/>
+          <w:b/>
+          <w:u w:val="single"/>
+        </w:rPr>
+        <w:lastRenderedPageBreak/>
+        <w:t>Web tier</w:t>
+      </w:r>
+    </w:p>
+    <w:p>
+      <w:pPr>
+        <w:pStyle w:val="ListParagraph"/>
+        <w:rPr>
+          <w:rFonts w:asciiTheme="minorHAnsi" w:hAnsiTheme="minorHAnsi"/>
+          <w:b/>
+          <w:u w:val="single"/>
+        </w:rPr>
+      </w:pPr>
+    </w:p>
+    <w:p>
+      <w:pPr>
+        <w:pStyle w:val="ListParagraph"/>
+        <w:rPr>
+          <w:rFonts w:asciiTheme="minorHAnsi" w:hAnsiTheme="minorHAnsi"/>
+          <w:b/>
+          <w:u w:val="single"/>
+        </w:rPr>
+      </w:pPr>
+      <w:r>
+        <w:rPr>
+          <w:rFonts w:asciiTheme="minorHAnsi" w:hAnsiTheme="minorHAnsi" w:cs="Arial"/>
+          <w:color w:val="000000"/>
+        </w:rPr>
+        <w:t>The web tier consists of components that handle the interaction between clients and the business tier</w:t>
+      </w:r>
+      <w:r>
+        <w:rPr>
+          <w:rFonts w:asciiTheme="minorHAnsi" w:hAnsiTheme="minorHAnsi" w:cs="Arial"/>
+          <w:color w:val="000000"/>
+        </w:rPr>
+        <w:t>.</w:t>
+      </w:r>
+    </w:p>
+    <w:p>
+      <w:pPr>
+        <w:pStyle w:val="ListParagraph"/>
+        <w:rPr>
+          <w:rFonts w:asciiTheme="minorHAnsi" w:hAnsiTheme="minorHAnsi"/>
+          <w:b/>
+          <w:u w:val="single"/>
+        </w:rPr>
+      </w:pPr>
+    </w:p>
+    <w:p>
+      <w:pPr>
+        <w:pStyle w:val="ListParagraph"/>
+        <w:numPr>
+          <w:ilvl w:val="0"/>
+          <w:numId w:val="2"/>
+        </w:numPr>
+        <w:rPr>
+          <w:rFonts w:asciiTheme="minorHAnsi" w:hAnsiTheme="minorHAnsi"/>
+          <w:b/>
+          <w:u w:val="single"/>
+        </w:rPr>
+      </w:pPr>
+      <w:r>
+        <w:rPr>
+          <w:rFonts w:asciiTheme="minorHAnsi" w:hAnsiTheme="minorHAnsi"/>
+          <w:b/>
+          <w:u w:val="single"/>
+        </w:rPr>
+        <w:t>Business tier</w:t>
+      </w:r>
+    </w:p>
+    <w:p>
+      <w:pPr>
+        <w:pStyle w:val="ListParagraph"/>
+        <w:rPr>
+          <w:rFonts w:asciiTheme="minorHAnsi" w:hAnsiTheme="minorHAnsi"/>
+          <w:b/>
+          <w:u w:val="single"/>
+        </w:rPr>
+      </w:pPr>
+    </w:p>
+    <w:p>
+      <w:pPr>
+        <w:pStyle w:val="ListParagraph"/>
+        <w:rPr>
+          <w:rFonts w:asciiTheme="minorHAnsi" w:hAnsiTheme="minorHAnsi"/>
+        </w:rPr>
+      </w:pPr>
+      <w:r>
+        <w:rPr>
+          <w:rFonts w:asciiTheme="minorHAnsi" w:hAnsiTheme="minorHAnsi"/>
+        </w:rPr>
+        <w:t>The business tier consists of components that provide the business logic for an application. Business logic is code that provides functionality to a particular business domain</w:t>
+      </w:r>
+      <w:r>
+        <w:rPr>
+          <w:rFonts w:asciiTheme="minorHAnsi" w:hAnsiTheme="minorHAnsi"/>
+        </w:rPr>
         <w:t>…</w:t>
       </w:r>
     </w:p>
@@ -395,8 +541,24 @@
     </w:p>
     <w:p>
       <w:r>
-        <w:lastRenderedPageBreak/>
-        <w:t>…</w:t>
+        <w:t xml:space="preserve">The </w:t>
+      </w:r>
+      <w:r>
+        <w:t>EIS</w:t>
+      </w:r>
+      <w:bookmarkStart w:id="0" w:name="_GoBack"/>
+      <w:bookmarkEnd w:id="0"/>
+      <w:r>
+        <w:t xml:space="preserve"> tier consists of database servers, enterprise resource planning systems, and other lega</w:t>
+      </w:r>
+      <w:r>
+        <w:t>cy data sources</w:t>
+      </w:r>
+      <w:r>
+        <w:t>. These resources typically are located on a separate machine than the Java EE server, and are accessed by components on the business tier</w:t>
+      </w:r>
+      <w:r>
+        <w:t>.</w:t>
       </w:r>
     </w:p>
     <w:p>
@@ -414,10 +576,7 @@
     </w:p>
     <w:p>
       <w:r>
-        <w:t xml:space="preserve">Creates new objects using dependencies, decouples code, makes it cleaner, easier to modify and </w:t>
-      </w:r>
-      <w:r>
-        <w:t>easier to reuse.</w:t>
+        <w:t>Creates new objects using dependencies, decouples code, makes it cleaner, easier to modify and easier to reuse.</w:t>
       </w:r>
     </w:p>
     <w:p>
@@ -459,7 +618,7 @@
           <w:sz w:val="23"/>
           <w:shd w:val="clear" w:color="auto" w:fill="FFFFFF"/>
         </w:rPr>
-        <w:t>To archive scalability, blackboard multiple processes to work closer together on separate threads, introduction of this pattern will help out multiple process of the buzz system to run efficiently as the pattern emphasiz</w:t>
+        <w:t xml:space="preserve">To archive scalability, blackboard multiple processes to work closer together on separate threads, introduction of this pattern will help out multiple process of the buzz system to run efficiently as the pattern emphasizes multiple </w:t>
       </w:r>
       <w:r>
         <w:rPr>
@@ -468,7 +627,7 @@
           <w:sz w:val="23"/>
           <w:shd w:val="clear" w:color="auto" w:fill="FFFFFF"/>
         </w:rPr>
-        <w:t xml:space="preserve">es multiple </w:t>
+        <w:t>processes</w:t>
       </w:r>
       <w:r>
         <w:rPr>
@@ -477,15 +636,6 @@
           <w:sz w:val="23"/>
           <w:shd w:val="clear" w:color="auto" w:fill="FFFFFF"/>
         </w:rPr>
-        <w:t>processes</w:t>
-      </w:r>
-      <w:r>
-        <w:rPr>
-          <w:rFonts w:ascii="Arial" w:hAnsi="Arial"/>
-          <w:color w:val="000000"/>
-          <w:sz w:val="23"/>
-          <w:shd w:val="clear" w:color="auto" w:fill="FFFFFF"/>
-        </w:rPr>
         <w:t xml:space="preserve"> working together</w:t>
       </w:r>
     </w:p>
@@ -562,23 +712,7 @@
           <w:color w:val="000000"/>
           <w:sz w:val="23"/>
         </w:rPr>
-        <w:t xml:space="preserve"> Business logic and data. User Interface layer will handle interaction l</w:t>
-      </w:r>
-      <w:r>
-        <w:rPr>
-          <w:rFonts w:ascii="Arial" w:hAnsi="Arial"/>
-          <w:color w:val="000000"/>
-          <w:sz w:val="23"/>
-        </w:rPr>
-        <w:t>ike receiving input from users, the service layer will provide the human layer with services like opening a buzz space and commenting on the buzz thread and lastly process layer will process services rendered for authorization and quality check like plagia</w:t>
-      </w:r>
-      <w:r>
-        <w:rPr>
-          <w:rFonts w:ascii="Arial" w:hAnsi="Arial"/>
-          <w:color w:val="000000"/>
-          <w:sz w:val="23"/>
-        </w:rPr>
-        <w:t>rism. Separation through layers will enhance performance, manageability and reusability.</w:t>
+        <w:t xml:space="preserve"> Business logic and data. User Interface layer will handle interaction like receiving input from users, the service layer will provide the human layer with services like opening a buzz space and commenting on the buzz thread and lastly process layer will process services rendered for authorization and quality check like plagiarism. Separation through layers will enhance performance, manageability and reusability.</w:t>
       </w:r>
     </w:p>
     <w:p>
@@ -628,18 +762,8 @@
           <w:color w:val="000000"/>
           <w:sz w:val="23"/>
         </w:rPr>
-        <w:t xml:space="preserve">For communication of the server which is buzz system with users, this pattern have benefits of security as all data will be stored on the buzz system </w:t>
-      </w:r>
-      <w:r>
-        <w:rPr>
-          <w:rFonts w:ascii="Arial" w:hAnsi="Arial"/>
-          <w:b/>
-          <w:color w:val="000000"/>
-          <w:sz w:val="23"/>
-        </w:rPr>
-        <w:t>server and ease of maintenance as server is responsible of repair with client knowing of damage.</w:t>
-      </w:r>
-      <w:bookmarkEnd w:id="0"/>
+        <w:t>For communication of the server which is buzz system with users, this pattern have benefits of security as all data will be stored on the buzz system server and ease of maintenance as server is responsible of repair with client knowing of damage.</w:t>
+      </w:r>
     </w:p>
     <w:sectPr>
       <w:pgSz w:w="11906" w:h="16838"/>
@@ -652,9 +776,151 @@
 </w:document>
 </file>
 
+<file path=word/endnotes.xml><?xml version="1.0" encoding="utf-8"?>
+<w:endnotes xmlns:wpc="http://schemas.microsoft.com/office/word/2010/wordprocessingCanvas" xmlns:mc="http://schemas.openxmlformats.org/markup-compatibility/2006" xmlns:o="urn:schemas-microsoft-com:office:office" xmlns:r="http://schemas.openxmlformats.org/officeDocument/2006/relationships" xmlns:m="http://schemas.openxmlformats.org/officeDocument/2006/math" xmlns:v="urn:schemas-microsoft-com:vml" xmlns:wp14="http://schemas.microsoft.com/office/word/2010/wordprocessingDrawing" xmlns:wp="http://schemas.openxmlformats.org/drawingml/2006/wordprocessingDrawing" xmlns:w10="urn:schemas-microsoft-com:office:word" xmlns:w="http://schemas.openxmlformats.org/wordprocessingml/2006/main" xmlns:w14="http://schemas.microsoft.com/office/word/2010/wordml" xmlns:wpg="http://schemas.microsoft.com/office/word/2010/wordprocessingGroup" xmlns:wpi="http://schemas.microsoft.com/office/word/2010/wordprocessingInk" xmlns:wne="http://schemas.microsoft.com/office/word/2006/wordml" xmlns:wps="http://schemas.microsoft.com/office/word/2010/wordprocessingShape" mc:Ignorable="w14 wp14">
+  <w:endnote w:type="separator" w:id="-1">
+    <w:p>
+      <w:pPr>
+        <w:spacing w:after="0" w:line="240" w:lineRule="auto"/>
+      </w:pPr>
+      <w:r>
+        <w:separator/>
+      </w:r>
+    </w:p>
+  </w:endnote>
+  <w:endnote w:type="continuationSeparator" w:id="0">
+    <w:p>
+      <w:pPr>
+        <w:spacing w:after="0" w:line="240" w:lineRule="auto"/>
+      </w:pPr>
+      <w:r>
+        <w:continuationSeparator/>
+      </w:r>
+    </w:p>
+  </w:endnote>
+</w:endnotes>
+</file>
+
+<file path=word/footnotes.xml><?xml version="1.0" encoding="utf-8"?>
+<w:footnotes xmlns:wpc="http://schemas.microsoft.com/office/word/2010/wordprocessingCanvas" xmlns:mc="http://schemas.openxmlformats.org/markup-compatibility/2006" xmlns:o="urn:schemas-microsoft-com:office:office" xmlns:r="http://schemas.openxmlformats.org/officeDocument/2006/relationships" xmlns:m="http://schemas.openxmlformats.org/officeDocument/2006/math" xmlns:v="urn:schemas-microsoft-com:vml" xmlns:wp14="http://schemas.microsoft.com/office/word/2010/wordprocessingDrawing" xmlns:wp="http://schemas.openxmlformats.org/drawingml/2006/wordprocessingDrawing" xmlns:w10="urn:schemas-microsoft-com:office:word" xmlns:w="http://schemas.openxmlformats.org/wordprocessingml/2006/main" xmlns:w14="http://schemas.microsoft.com/office/word/2010/wordml" xmlns:wpg="http://schemas.microsoft.com/office/word/2010/wordprocessingGroup" xmlns:wpi="http://schemas.microsoft.com/office/word/2010/wordprocessingInk" xmlns:wne="http://schemas.microsoft.com/office/word/2006/wordml" xmlns:wps="http://schemas.microsoft.com/office/word/2010/wordprocessingShape" mc:Ignorable="w14 wp14">
+  <w:footnote w:type="separator" w:id="-1">
+    <w:p>
+      <w:pPr>
+        <w:spacing w:after="0" w:line="240" w:lineRule="auto"/>
+      </w:pPr>
+      <w:r>
+        <w:separator/>
+      </w:r>
+    </w:p>
+  </w:footnote>
+  <w:footnote w:type="continuationSeparator" w:id="0">
+    <w:p>
+      <w:pPr>
+        <w:spacing w:after="0" w:line="240" w:lineRule="auto"/>
+      </w:pPr>
+      <w:r>
+        <w:continuationSeparator/>
+      </w:r>
+    </w:p>
+  </w:footnote>
+</w:footnotes>
+</file>
+
 <file path=word/numbering.xml><?xml version="1.0" encoding="utf-8"?>
 <w:numbering xmlns:wpc="http://schemas.microsoft.com/office/word/2010/wordprocessingCanvas" xmlns:mc="http://schemas.openxmlformats.org/markup-compatibility/2006" xmlns:o="urn:schemas-microsoft-com:office:office" xmlns:r="http://schemas.openxmlformats.org/officeDocument/2006/relationships" xmlns:m="http://schemas.openxmlformats.org/officeDocument/2006/math" xmlns:v="urn:schemas-microsoft-com:vml" xmlns:wp14="http://schemas.microsoft.com/office/word/2010/wordprocessingDrawing" xmlns:wp="http://schemas.openxmlformats.org/drawingml/2006/wordprocessingDrawing" xmlns:w10="urn:schemas-microsoft-com:office:word" xmlns:w="http://schemas.openxmlformats.org/wordprocessingml/2006/main" xmlns:w14="http://schemas.microsoft.com/office/word/2010/wordml" xmlns:wpg="http://schemas.microsoft.com/office/word/2010/wordprocessingGroup" xmlns:wpi="http://schemas.microsoft.com/office/word/2010/wordprocessingInk" xmlns:wne="http://schemas.microsoft.com/office/word/2006/wordml" xmlns:wps="http://schemas.microsoft.com/office/word/2010/wordprocessingShape" mc:Ignorable="w14 wp14">
   <w:abstractNum w:abstractNumId="0">
+    <w:nsid w:val="40F07DC1"/>
+    <w:multiLevelType w:val="hybridMultilevel"/>
+    <w:tmpl w:val="144AD44E"/>
+    <w:lvl w:ilvl="0" w:tplc="0E8442D4">
+      <w:start w:val="1"/>
+      <w:numFmt w:val="decimal"/>
+      <w:lvlText w:val="%1."/>
+      <w:lvlJc w:val="left"/>
+      <w:pPr>
+        <w:ind w:left="720" w:hanging="360"/>
+      </w:pPr>
+      <w:rPr>
+        <w:rFonts w:cs="Arial" w:hint="default"/>
+        <w:b w:val="0"/>
+        <w:color w:val="000000"/>
+        <w:u w:val="none"/>
+      </w:rPr>
+    </w:lvl>
+    <w:lvl w:ilvl="1" w:tplc="1C090019">
+      <w:start w:val="1"/>
+      <w:numFmt w:val="lowerLetter"/>
+      <w:lvlText w:val="%2."/>
+      <w:lvlJc w:val="left"/>
+      <w:pPr>
+        <w:ind w:left="1440" w:hanging="360"/>
+      </w:pPr>
+    </w:lvl>
+    <w:lvl w:ilvl="2" w:tplc="1C09001B">
+      <w:start w:val="1"/>
+      <w:numFmt w:val="lowerRoman"/>
+      <w:lvlText w:val="%3."/>
+      <w:lvlJc w:val="right"/>
+      <w:pPr>
+        <w:ind w:left="2160" w:hanging="180"/>
+      </w:pPr>
+    </w:lvl>
+    <w:lvl w:ilvl="3" w:tplc="1C09000F">
+      <w:start w:val="1"/>
+      <w:numFmt w:val="decimal"/>
+      <w:lvlText w:val="%4."/>
+      <w:lvlJc w:val="left"/>
+      <w:pPr>
+        <w:ind w:left="2880" w:hanging="360"/>
+      </w:pPr>
+    </w:lvl>
+    <w:lvl w:ilvl="4" w:tplc="1C090019" w:tentative="1">
+      <w:start w:val="1"/>
+      <w:numFmt w:val="lowerLetter"/>
+      <w:lvlText w:val="%5."/>
+      <w:lvlJc w:val="left"/>
+      <w:pPr>
+        <w:ind w:left="3600" w:hanging="360"/>
+      </w:pPr>
+    </w:lvl>
+    <w:lvl w:ilvl="5" w:tplc="1C09001B" w:tentative="1">
+      <w:start w:val="1"/>
+      <w:numFmt w:val="lowerRoman"/>
+      <w:lvlText w:val="%6."/>
+      <w:lvlJc w:val="right"/>
+      <w:pPr>
+        <w:ind w:left="4320" w:hanging="180"/>
+      </w:pPr>
+    </w:lvl>
+    <w:lvl w:ilvl="6" w:tplc="1C09000F" w:tentative="1">
+      <w:start w:val="1"/>
+      <w:numFmt w:val="decimal"/>
+      <w:lvlText w:val="%7."/>
+      <w:lvlJc w:val="left"/>
+      <w:pPr>
+        <w:ind w:left="5040" w:hanging="360"/>
+      </w:pPr>
+    </w:lvl>
+    <w:lvl w:ilvl="7" w:tplc="1C090019" w:tentative="1">
+      <w:start w:val="1"/>
+      <w:numFmt w:val="lowerLetter"/>
+      <w:lvlText w:val="%8."/>
+      <w:lvlJc w:val="left"/>
+      <w:pPr>
+        <w:ind w:left="5760" w:hanging="360"/>
+      </w:pPr>
+    </w:lvl>
+    <w:lvl w:ilvl="8" w:tplc="1C09001B" w:tentative="1">
+      <w:start w:val="1"/>
+      <w:numFmt w:val="lowerRoman"/>
+      <w:lvlText w:val="%9."/>
+      <w:lvlJc w:val="right"/>
+      <w:pPr>
+        <w:ind w:left="6480" w:hanging="180"/>
+      </w:pPr>
+    </w:lvl>
+  </w:abstractNum>
+  <w:abstractNum w:abstractNumId="1">
     <w:nsid w:val="55055F0F"/>
     <w:multiLevelType w:val="multilevel"/>
     <w:tmpl w:val="3918B668"/>
@@ -804,6 +1070,9 @@
     </w:lvl>
   </w:abstractNum>
   <w:num w:numId="1">
+    <w:abstractNumId w:val="1"/>
+  </w:num>
+  <w:num w:numId="2">
     <w:abstractNumId w:val="0"/>
   </w:num>
 </w:numbering>
@@ -976,7 +1245,6 @@
   <w:style w:type="character" w:default="1" w:styleId="DefaultParagraphFont">
     <w:name w:val="Default Paragraph Font"/>
     <w:uiPriority w:val="1"/>
-    <w:semiHidden/>
     <w:unhideWhenUsed/>
   </w:style>
   <w:style w:type="table" w:default="1" w:styleId="TableNormal">
@@ -1116,6 +1384,61 @@
     <w:name w:val="apple-converted-space"/>
     <w:basedOn w:val="DefaultParagraphFont"/>
     <w:rsid w:val="006327DD"/>
+  </w:style>
+  <w:style w:type="paragraph" w:styleId="ListParagraph">
+    <w:name w:val="List Paragraph"/>
+    <w:basedOn w:val="Normal"/>
+    <w:uiPriority w:val="34"/>
+    <w:qFormat/>
+    <w:rsid w:val="002260BF"/>
+    <w:pPr>
+      <w:ind w:left="720"/>
+      <w:contextualSpacing/>
+    </w:pPr>
+  </w:style>
+  <w:style w:type="paragraph" w:styleId="Header">
+    <w:name w:val="header"/>
+    <w:basedOn w:val="Normal"/>
+    <w:link w:val="HeaderChar"/>
+    <w:uiPriority w:val="99"/>
+    <w:unhideWhenUsed/>
+    <w:rsid w:val="00141DF8"/>
+    <w:pPr>
+      <w:tabs>
+        <w:tab w:val="center" w:pos="4513"/>
+        <w:tab w:val="right" w:pos="9026"/>
+      </w:tabs>
+      <w:spacing w:after="0" w:line="240" w:lineRule="auto"/>
+    </w:pPr>
+  </w:style>
+  <w:style w:type="character" w:customStyle="1" w:styleId="HeaderChar">
+    <w:name w:val="Header Char"/>
+    <w:basedOn w:val="DefaultParagraphFont"/>
+    <w:link w:val="Header"/>
+    <w:uiPriority w:val="99"/>
+    <w:rsid w:val="00141DF8"/>
+  </w:style>
+  <w:style w:type="paragraph" w:styleId="Footer">
+    <w:name w:val="footer"/>
+    <w:basedOn w:val="Normal"/>
+    <w:link w:val="FooterChar"/>
+    <w:uiPriority w:val="99"/>
+    <w:unhideWhenUsed/>
+    <w:rsid w:val="00141DF8"/>
+    <w:pPr>
+      <w:tabs>
+        <w:tab w:val="center" w:pos="4513"/>
+        <w:tab w:val="right" w:pos="9026"/>
+      </w:tabs>
+      <w:spacing w:after="0" w:line="240" w:lineRule="auto"/>
+    </w:pPr>
+  </w:style>
+  <w:style w:type="character" w:customStyle="1" w:styleId="FooterChar">
+    <w:name w:val="Footer Char"/>
+    <w:basedOn w:val="DefaultParagraphFont"/>
+    <w:link w:val="Footer"/>
+    <w:uiPriority w:val="99"/>
+    <w:rsid w:val="00141DF8"/>
   </w:style>
 </w:styles>
 </file>

</xml_diff>